<commit_message>
edit laporan rancangan sistem basisdata spasial
</commit_message>
<xml_diff>
--- a/Analisis Sistem Basisdata Spasial.docx
+++ b/Analisis Sistem Basisdata Spasial.docx
@@ -769,20 +769,17 @@
         <w:spacing w:line="360" w:lineRule="auto"/>
         <w:ind w:right="-2250"/>
         <w:jc w:val="both"/>
+      </w:pPr>
+      <w:r>
         <w:rPr>
           <w:i/>
         </w:rPr>
-      </w:pPr>
+        <w:t>E</w:t>
+      </w:r>
       <w:r>
         <w:rPr>
           <w:i/>
         </w:rPr>
-        <w:t>E</w:t>
-      </w:r>
-      <w:r>
-        <w:rPr>
-          <w:i/>
-        </w:rPr>
         <w:t>nterprise</w:t>
       </w:r>
       <w:r>
@@ -803,6 +800,8 @@
       <w:r>
         <w:t xml:space="preserve">tematik </w:t>
       </w:r>
+      <w:bookmarkStart w:id="0" w:name="_GoBack"/>
+      <w:bookmarkEnd w:id="0"/>
       <w:r>
         <w:t xml:space="preserve">tertentu </w:t>
       </w:r>
@@ -815,6 +814,9 @@
       <w:r>
         <w:t>.</w:t>
       </w:r>
+      <w:r>
+        <w:br w:type="page"/>
+      </w:r>
     </w:p>
     <w:p>
       <w:pPr>
@@ -822,6 +824,7 @@
         <w:spacing w:line="360" w:lineRule="auto"/>
       </w:pPr>
       <w:r>
+        <w:lastRenderedPageBreak/>
         <w:t>Daftar ISI</w:t>
       </w:r>
     </w:p>
@@ -1008,31 +1011,7 @@
         <w:rPr>
           <w:rStyle w:val="Hyperlink"/>
         </w:rPr>
-        <w:t>Peranca</w:t>
-      </w:r>
-      <w:r>
-        <w:rPr>
-          <w:rStyle w:val="Hyperlink"/>
-        </w:rPr>
-        <w:t>n</w:t>
-      </w:r>
-      <w:r>
-        <w:rPr>
-          <w:rStyle w:val="Hyperlink"/>
-        </w:rPr>
-        <w:t>g</w:t>
-      </w:r>
-      <w:r>
-        <w:rPr>
-          <w:rStyle w:val="Hyperlink"/>
-        </w:rPr>
-        <w:t>a</w:t>
-      </w:r>
-      <w:r>
-        <w:rPr>
-          <w:rStyle w:val="Hyperlink"/>
-        </w:rPr>
-        <w:t>n Sistem</w:t>
+        <w:t>Perancangan Sistem</w:t>
       </w:r>
     </w:p>
     <w:p>
@@ -1065,19 +1044,7 @@
           <w:rPr>
             <w:rStyle w:val="Hyperlink"/>
           </w:rPr>
-          <w:t xml:space="preserve"> Si</w:t>
-        </w:r>
-        <w:r>
-          <w:rPr>
-            <w:rStyle w:val="Hyperlink"/>
-          </w:rPr>
-          <w:t>s</w:t>
-        </w:r>
-        <w:r>
-          <w:rPr>
-            <w:rStyle w:val="Hyperlink"/>
-          </w:rPr>
-          <w:t>tem Basisdata</w:t>
+          <w:t xml:space="preserve"> Sistem Basisdata</w:t>
         </w:r>
       </w:hyperlink>
     </w:p>
@@ -1096,19 +1063,7 @@
           <w:rPr>
             <w:rStyle w:val="Hyperlink"/>
           </w:rPr>
-          <w:t>Ekstensi</w:t>
-        </w:r>
-        <w:r>
-          <w:rPr>
-            <w:rStyle w:val="Hyperlink"/>
-          </w:rPr>
-          <w:t xml:space="preserve"> </w:t>
-        </w:r>
-        <w:r>
-          <w:rPr>
-            <w:rStyle w:val="Hyperlink"/>
-          </w:rPr>
-          <w:t>spasial</w:t>
+          <w:t>Ekstensi spasial</w:t>
         </w:r>
       </w:hyperlink>
     </w:p>
@@ -1127,19 +1082,7 @@
           <w:rPr>
             <w:rStyle w:val="Hyperlink"/>
           </w:rPr>
-          <w:t>Aplikasi Siste</w:t>
-        </w:r>
-        <w:r>
-          <w:rPr>
-            <w:rStyle w:val="Hyperlink"/>
-          </w:rPr>
-          <w:t>m</w:t>
-        </w:r>
-        <w:r>
-          <w:rPr>
-            <w:rStyle w:val="Hyperlink"/>
-          </w:rPr>
-          <w:t xml:space="preserve"> Informasi Geografi</w:t>
+          <w:t>Aplikasi Sistem Informasi Geografi</w:t>
         </w:r>
       </w:hyperlink>
     </w:p>
@@ -1158,13 +1101,7 @@
           <w:rPr>
             <w:rStyle w:val="Hyperlink"/>
           </w:rPr>
-          <w:t>Antar muka</w:t>
-        </w:r>
-        <w:r>
-          <w:rPr>
-            <w:rStyle w:val="Hyperlink"/>
-          </w:rPr>
-          <w:t xml:space="preserve"> </w:t>
+          <w:t xml:space="preserve">Antar muka </w:t>
         </w:r>
         <w:r>
           <w:rPr>
@@ -1196,19 +1133,7 @@
           <w:rPr>
             <w:rStyle w:val="Hyperlink"/>
           </w:rPr>
-          <w:t>Enterprise S</w:t>
-        </w:r>
-        <w:r>
-          <w:rPr>
-            <w:rStyle w:val="Hyperlink"/>
-          </w:rPr>
-          <w:t>i</w:t>
-        </w:r>
-        <w:r>
-          <w:rPr>
-            <w:rStyle w:val="Hyperlink"/>
-          </w:rPr>
-          <w:t>stem Informasi Geografi (SIG)</w:t>
+          <w:t>Enterprise Sistem Informasi Geografi (SIG)</w:t>
         </w:r>
       </w:hyperlink>
     </w:p>
@@ -1217,8 +1142,8 @@
         <w:pStyle w:val="Heading1"/>
         <w:spacing w:line="360" w:lineRule="auto"/>
       </w:pPr>
-      <w:bookmarkStart w:id="0" w:name="_Pendahuluan"/>
-      <w:bookmarkEnd w:id="0"/>
+      <w:bookmarkStart w:id="1" w:name="_Pendahuluan"/>
+      <w:bookmarkEnd w:id="1"/>
       <w:r>
         <w:t>Pendahuluan</w:t>
       </w:r>
@@ -1282,6 +1207,7 @@
         <w:jc w:val="both"/>
       </w:pPr>
       <w:r>
+        <w:lastRenderedPageBreak/>
         <w:t>Untuk menghasilkan data dan informasi yang berkualitas membutuhkan perencanaan yang sangat matang. Enterprise architecture planning merupakan salah satu pendekatan modern yang digunakan dalam perencanaan sistem informasi untuk menghasilkan data dan informasi yang berkualitas.</w:t>
       </w:r>
     </w:p>
@@ -1379,11 +1305,7 @@
         <w:t>i</w:t>
       </w:r>
       <w:r>
-        <w:t xml:space="preserve">tu arsitektur dan </w:t>
-      </w:r>
-      <w:r>
-        <w:lastRenderedPageBreak/>
-        <w:t xml:space="preserve">perencanaan. </w:t>
+        <w:t xml:space="preserve">tu arsitektur dan perencanaan. </w:t>
       </w:r>
       <w:r>
         <w:t xml:space="preserve">Arsitektur dalam konteks ini dalam bentuk </w:t>
@@ -1535,6 +1457,7 @@
         <w:jc w:val="both"/>
       </w:pPr>
       <w:r>
+        <w:lastRenderedPageBreak/>
         <w:t xml:space="preserve">Kemampuan untuk beradaptasi dengan kebutuhan sistem bisnis. Sebuah sistem informasi yang baik harus mempunyai tingkat adapatasi yang tinggi dengan lingkungan. </w:t>
       </w:r>
       <w:r>
@@ -1561,11 +1484,7 @@
         <w:t>, terdapat perubahan aktivitas pekerjaan salah satunya adalah Work From Home (WFH).</w:t>
       </w:r>
       <w:r>
-        <w:t xml:space="preserve"> Segala aktivitas pekerjaan dijalankan secara remote dari rumah menggunakan </w:t>
-      </w:r>
-      <w:r>
-        <w:lastRenderedPageBreak/>
-        <w:t>jaringan internet</w:t>
+        <w:t xml:space="preserve"> Segala aktivitas pekerjaan dijalankan secara remote dari rumah menggunakan jaringan internet</w:t>
       </w:r>
       <w:r>
         <w:t xml:space="preserve"> tanpa harus berangkat ke kantor. </w:t>
@@ -1661,6 +1580,7 @@
         </w:rPr>
       </w:pPr>
       <w:r>
+        <w:lastRenderedPageBreak/>
         <w:t>D</w:t>
       </w:r>
       <w:r>
@@ -1692,8 +1612,8 @@
           <w:lang w:val="nl-NL"/>
         </w:rPr>
       </w:pPr>
-      <w:bookmarkStart w:id="1" w:name="_Rumusan_permasalahan"/>
-      <w:bookmarkEnd w:id="1"/>
+      <w:bookmarkStart w:id="2" w:name="_Rumusan_permasalahan"/>
+      <w:bookmarkEnd w:id="2"/>
       <w:r>
         <w:rPr>
           <w:lang w:val="nl-NL"/>
@@ -1727,13 +1647,12 @@
           <w:lang w:val="nl-NL"/>
         </w:rPr>
       </w:pPr>
-      <w:bookmarkStart w:id="2" w:name="_Batasan"/>
-      <w:bookmarkEnd w:id="2"/>
+      <w:bookmarkStart w:id="3" w:name="_Batasan"/>
+      <w:bookmarkEnd w:id="3"/>
       <w:r>
         <w:rPr>
           <w:lang w:val="nl-NL"/>
         </w:rPr>
-        <w:lastRenderedPageBreak/>
         <w:t>Batasan</w:t>
       </w:r>
       <w:r>
@@ -1758,8 +1677,8 @@
         <w:pStyle w:val="Heading2"/>
         <w:spacing w:line="360" w:lineRule="auto"/>
       </w:pPr>
-      <w:bookmarkStart w:id="3" w:name="_Maksud_dan_Tujuan"/>
-      <w:bookmarkEnd w:id="3"/>
+      <w:bookmarkStart w:id="4" w:name="_Maksud_dan_Tujuan"/>
+      <w:bookmarkEnd w:id="4"/>
       <w:r>
         <w:t>Maksud dan Tujuan</w:t>
       </w:r>
@@ -1891,6 +1810,7 @@
           <w:i/>
           <w:lang w:val="nl-NL"/>
         </w:rPr>
+        <w:lastRenderedPageBreak/>
         <w:t xml:space="preserve">Transfer knowledge </w:t>
       </w:r>
       <w:r>
@@ -1931,10 +1851,10 @@
       <w:pPr>
         <w:pStyle w:val="Heading1"/>
       </w:pPr>
-      <w:bookmarkStart w:id="4" w:name="_perancangan_sistem"/>
-      <w:bookmarkStart w:id="5" w:name="_Enterprise_Architecture_Planning"/>
-      <w:bookmarkEnd w:id="4"/>
+      <w:bookmarkStart w:id="5" w:name="_perancangan_sistem"/>
+      <w:bookmarkStart w:id="6" w:name="_Enterprise_Architecture_Planning"/>
       <w:bookmarkEnd w:id="5"/>
+      <w:bookmarkEnd w:id="6"/>
       <w:r>
         <w:lastRenderedPageBreak/>
         <w:t>Enterprise Architecture Planning (EAP)</w:t>
@@ -1944,8 +1864,8 @@
       <w:pPr>
         <w:pStyle w:val="Heading2"/>
       </w:pPr>
-      <w:bookmarkStart w:id="6" w:name="_Arsitektur_Data"/>
-      <w:bookmarkEnd w:id="6"/>
+      <w:bookmarkStart w:id="7" w:name="_Arsitektur_Data"/>
+      <w:bookmarkEnd w:id="7"/>
       <w:r>
         <w:t>Arsitektur Data</w:t>
       </w:r>
@@ -2098,8 +2018,8 @@
       <w:pPr>
         <w:pStyle w:val="Heading2"/>
       </w:pPr>
-      <w:bookmarkStart w:id="7" w:name="_Arsitektur_aplikasi"/>
-      <w:bookmarkEnd w:id="7"/>
+      <w:bookmarkStart w:id="8" w:name="_Arsitektur_aplikasi"/>
+      <w:bookmarkEnd w:id="8"/>
       <w:r>
         <w:t>Arsitektur aplikasi</w:t>
       </w:r>
@@ -2155,8 +2075,8 @@
       <w:pPr>
         <w:pStyle w:val="Heading2"/>
       </w:pPr>
-      <w:bookmarkStart w:id="8" w:name="_Arsitektur_teknologi"/>
-      <w:bookmarkEnd w:id="8"/>
+      <w:bookmarkStart w:id="9" w:name="_Arsitektur_teknologi"/>
+      <w:bookmarkEnd w:id="9"/>
       <w:r>
         <w:lastRenderedPageBreak/>
         <w:t>Arsitektur teknologi</w:t>
@@ -2185,8 +2105,8 @@
       <w:pPr>
         <w:pStyle w:val="Heading1"/>
       </w:pPr>
-      <w:bookmarkStart w:id="9" w:name="_Perancangan_sistem_1"/>
-      <w:bookmarkEnd w:id="9"/>
+      <w:bookmarkStart w:id="10" w:name="_Perancangan_sistem_1"/>
+      <w:bookmarkEnd w:id="10"/>
       <w:r>
         <w:t>Perancangan sistem</w:t>
       </w:r>
@@ -2329,8 +2249,8 @@
         <w:spacing w:line="360" w:lineRule="auto"/>
         <w:ind w:right="-2250"/>
       </w:pPr>
-      <w:bookmarkStart w:id="10" w:name="_analisis_sistem_basis"/>
-      <w:bookmarkEnd w:id="10"/>
+      <w:bookmarkStart w:id="11" w:name="_analisis_sistem_basis"/>
+      <w:bookmarkEnd w:id="11"/>
       <w:r>
         <w:t xml:space="preserve">Aplikasi </w:t>
       </w:r>
@@ -2353,8 +2273,8 @@
         <w:spacing w:line="360" w:lineRule="auto"/>
         <w:ind w:right="-2250"/>
       </w:pPr>
-      <w:bookmarkStart w:id="11" w:name="_ekstensi_spasial"/>
-      <w:bookmarkEnd w:id="11"/>
+      <w:bookmarkStart w:id="12" w:name="_ekstensi_spasial"/>
+      <w:bookmarkEnd w:id="12"/>
       <w:r>
         <w:t>ekstensi spasial</w:t>
       </w:r>
@@ -2374,8 +2294,8 @@
         <w:spacing w:line="360" w:lineRule="auto"/>
         <w:ind w:right="-2250"/>
       </w:pPr>
-      <w:bookmarkStart w:id="12" w:name="_aplikasi_sistem_informasi"/>
-      <w:bookmarkEnd w:id="12"/>
+      <w:bookmarkStart w:id="13" w:name="_aplikasi_sistem_informasi"/>
+      <w:bookmarkEnd w:id="13"/>
       <w:r>
         <w:t>aplikasi sistem informasi geografi (sig)</w:t>
       </w:r>
@@ -2404,8 +2324,8 @@
         <w:spacing w:line="360" w:lineRule="auto"/>
         <w:ind w:right="-2250"/>
       </w:pPr>
-      <w:bookmarkStart w:id="13" w:name="_Antar_muka_client-server"/>
-      <w:bookmarkEnd w:id="13"/>
+      <w:bookmarkStart w:id="14" w:name="_Antar_muka_client-server"/>
+      <w:bookmarkEnd w:id="14"/>
       <w:r>
         <w:t xml:space="preserve">Antar muka </w:t>
       </w:r>
@@ -2443,9 +2363,7 @@
         <w:spacing w:line="360" w:lineRule="auto"/>
         <w:ind w:right="-2250"/>
       </w:pPr>
-      <w:bookmarkStart w:id="14" w:name="_Enterprise_Sistem_Informasi"/>
-      <w:bookmarkStart w:id="15" w:name="_GoBack"/>
-      <w:bookmarkEnd w:id="14"/>
+      <w:bookmarkStart w:id="15" w:name="_Enterprise_Sistem_Informasi"/>
       <w:bookmarkEnd w:id="15"/>
       <w:r>
         <w:t>Enterprise Sistem Informasi Geografi (SIG)</w:t>
@@ -2977,7 +2895,7 @@
             <w:sz w:val="24"/>
             <w:szCs w:val="24"/>
           </w:rPr>
-          <w:t>9</w:t>
+          <w:t>2</w:t>
         </w:r>
         <w:r>
           <w:rPr>
@@ -3170,7 +3088,7 @@
   <w:abstractNum w:abstractNumId="8" w15:restartNumberingAfterBreak="0">
     <w:nsid w:val="FFFFFF88"/>
     <w:multiLevelType w:val="singleLevel"/>
-    <w:tmpl w:val="B1047694"/>
+    <w:tmpl w:val="D4623D90"/>
     <w:lvl w:ilvl="0">
       <w:start w:val="1"/>
       <w:numFmt w:val="decimal"/>
@@ -6650,7 +6568,7 @@
 </file>
 
 <file path=customXml/itemProps1.xml><?xml version="1.0" encoding="utf-8"?>
-<ds:datastoreItem xmlns:ds="http://schemas.openxmlformats.org/officeDocument/2006/customXml" ds:itemID="{B873C480-6089-4694-9167-8E703EB0C6E1}">
+<ds:datastoreItem xmlns:ds="http://schemas.openxmlformats.org/officeDocument/2006/customXml" ds:itemID="{1171E86E-D9D0-4A7F-A26A-0050E2676D29}">
   <ds:schemaRefs>
     <ds:schemaRef ds:uri="http://schemas.openxmlformats.org/officeDocument/2006/bibliography"/>
   </ds:schemaRefs>

</xml_diff>